<commit_message>
Implementando API WEB DATA VIZ
</commit_message>
<xml_diff>
--- a/documentacao/Documentacao.docx
+++ b/documentacao/Documentacao.docx
@@ -148,6 +148,619 @@
           <w:color w:val="374151"/>
         </w:rPr>
         <w:t>Este documento visa contribuir para a conscientização sobre a importância da prevenção do abandono parental e fornecer informações úteis e relevantes sobre o assunto. Esperamos que este documento inspire mais discussões e ações para abordar o abandono parental e fornecer apoio às crianças e famílias afetadas.</w:t>
+      </w:r>
+    </w:p>
+    <w:p/>
+    <w:p/>
+    <w:p/>
+    <w:p/>
+    <w:p/>
+    <w:p/>
+    <w:p/>
+    <w:p/>
+    <w:p/>
+    <w:p>
+      <w:pPr>
+        <w:numPr>
+          <w:ilvl w:val="0"/>
+          <w:numId w:val="1"/>
+        </w:numPr>
+        <w:pBdr>
+          <w:top w:val="single" w:sz="2" w:space="0" w:color="D9D9E3"/>
+          <w:left w:val="single" w:sz="2" w:space="5" w:color="D9D9E3"/>
+          <w:bottom w:val="single" w:sz="2" w:space="0" w:color="D9D9E3"/>
+          <w:right w:val="single" w:sz="2" w:space="0" w:color="D9D9E3"/>
+        </w:pBdr>
+        <w:shd w:val="clear" w:color="auto" w:fill="F7F7F8"/>
+        <w:spacing w:after="0" w:line="240" w:lineRule="auto"/>
+        <w:rPr>
+          <w:rFonts w:ascii="Segoe UI" w:eastAsia="Times New Roman" w:hAnsi="Segoe UI" w:cs="Segoe UI"/>
+          <w:color w:val="374151"/>
+          <w:kern w:val="0"/>
+          <w:sz w:val="24"/>
+          <w:szCs w:val="24"/>
+          <w:lang w:eastAsia="pt-BR"/>
+          <w14:ligatures w14:val="none"/>
+        </w:rPr>
+      </w:pPr>
+      <w:r>
+        <w:rPr>
+          <w:rFonts w:ascii="Segoe UI" w:eastAsia="Times New Roman" w:hAnsi="Segoe UI" w:cs="Segoe UI"/>
+          <w:color w:val="374151"/>
+          <w:kern w:val="0"/>
+          <w:sz w:val="24"/>
+          <w:szCs w:val="24"/>
+          <w:lang w:eastAsia="pt-BR"/>
+          <w14:ligatures w14:val="none"/>
+        </w:rPr>
+        <w:t>Contexto: O problema do abandono paternal é uma questão social e familiar relevante que afeta a vida de muitas crianças e suas famílias. O abandono paternal ocorre quando um pai deixa de cumprir suas responsabilidades parentais, seja emocionalmente ou financeiramente, prejudicando o bem-estar e o desenvolvimento saudável dos filhos. Isso pode ter consequências negativas a longo prazo, incluindo problemas emocionais, educacionais e sociais para as crianças envolvidas. Portanto, é fundamental tomar medidas para combater o abandono paternal e promover relações parentais saudáveis e responsáveis.</w:t>
+      </w:r>
+    </w:p>
+    <w:p>
+      <w:pPr>
+        <w:numPr>
+          <w:ilvl w:val="0"/>
+          <w:numId w:val="1"/>
+        </w:numPr>
+        <w:pBdr>
+          <w:top w:val="single" w:sz="2" w:space="0" w:color="D9D9E3"/>
+          <w:left w:val="single" w:sz="2" w:space="5" w:color="D9D9E3"/>
+          <w:bottom w:val="single" w:sz="2" w:space="0" w:color="D9D9E3"/>
+          <w:right w:val="single" w:sz="2" w:space="0" w:color="D9D9E3"/>
+        </w:pBdr>
+        <w:shd w:val="clear" w:color="auto" w:fill="F7F7F8"/>
+        <w:spacing w:after="0" w:line="240" w:lineRule="auto"/>
+        <w:rPr>
+          <w:rFonts w:ascii="Segoe UI" w:eastAsia="Times New Roman" w:hAnsi="Segoe UI" w:cs="Segoe UI"/>
+          <w:color w:val="374151"/>
+          <w:kern w:val="0"/>
+          <w:sz w:val="24"/>
+          <w:szCs w:val="24"/>
+          <w:lang w:eastAsia="pt-BR"/>
+          <w14:ligatures w14:val="none"/>
+        </w:rPr>
+      </w:pPr>
+      <w:r>
+        <w:rPr>
+          <w:rFonts w:ascii="Segoe UI" w:eastAsia="Times New Roman" w:hAnsi="Segoe UI" w:cs="Segoe UI"/>
+          <w:color w:val="374151"/>
+          <w:kern w:val="0"/>
+          <w:sz w:val="24"/>
+          <w:szCs w:val="24"/>
+          <w:lang w:eastAsia="pt-BR"/>
+          <w14:ligatures w14:val="none"/>
+        </w:rPr>
+        <w:t>Justificativa: Existem várias razões pelas quais o projeto contra o abandono paternal é necessário:</w:t>
+      </w:r>
+    </w:p>
+    <w:p>
+      <w:pPr>
+        <w:pBdr>
+          <w:top w:val="single" w:sz="2" w:space="0" w:color="D9D9E3"/>
+          <w:left w:val="single" w:sz="2" w:space="0" w:color="D9D9E3"/>
+          <w:bottom w:val="single" w:sz="2" w:space="0" w:color="D9D9E3"/>
+          <w:right w:val="single" w:sz="2" w:space="0" w:color="D9D9E3"/>
+        </w:pBdr>
+        <w:shd w:val="clear" w:color="auto" w:fill="F7F7F8"/>
+        <w:spacing w:before="300" w:after="300" w:line="240" w:lineRule="auto"/>
+        <w:rPr>
+          <w:rFonts w:ascii="Segoe UI" w:eastAsia="Times New Roman" w:hAnsi="Segoe UI" w:cs="Segoe UI"/>
+          <w:color w:val="374151"/>
+          <w:kern w:val="0"/>
+          <w:sz w:val="24"/>
+          <w:szCs w:val="24"/>
+          <w:lang w:eastAsia="pt-BR"/>
+          <w14:ligatures w14:val="none"/>
+        </w:rPr>
+      </w:pPr>
+      <w:r>
+        <w:rPr>
+          <w:rFonts w:ascii="Segoe UI" w:eastAsia="Times New Roman" w:hAnsi="Segoe UI" w:cs="Segoe UI"/>
+          <w:color w:val="374151"/>
+          <w:kern w:val="0"/>
+          <w:sz w:val="24"/>
+          <w:szCs w:val="24"/>
+          <w:lang w:eastAsia="pt-BR"/>
+          <w14:ligatures w14:val="none"/>
+        </w:rPr>
+        <w:t>a) Bem-estar das crianças: As crianças têm o direito de ter uma relação estável e saudável com ambos os pais. O abandono paternal priva as crianças de uma figura paterna presente em suas vidas, o que pode ter um impacto significativo em seu desenvolvimento físico, emocional e psicológico.</w:t>
+      </w:r>
+    </w:p>
+    <w:p>
+      <w:pPr>
+        <w:pBdr>
+          <w:top w:val="single" w:sz="2" w:space="0" w:color="D9D9E3"/>
+          <w:left w:val="single" w:sz="2" w:space="0" w:color="D9D9E3"/>
+          <w:bottom w:val="single" w:sz="2" w:space="0" w:color="D9D9E3"/>
+          <w:right w:val="single" w:sz="2" w:space="0" w:color="D9D9E3"/>
+        </w:pBdr>
+        <w:shd w:val="clear" w:color="auto" w:fill="F7F7F8"/>
+        <w:spacing w:before="300" w:after="300" w:line="240" w:lineRule="auto"/>
+        <w:rPr>
+          <w:rFonts w:ascii="Segoe UI" w:eastAsia="Times New Roman" w:hAnsi="Segoe UI" w:cs="Segoe UI"/>
+          <w:color w:val="374151"/>
+          <w:kern w:val="0"/>
+          <w:sz w:val="24"/>
+          <w:szCs w:val="24"/>
+          <w:lang w:eastAsia="pt-BR"/>
+          <w14:ligatures w14:val="none"/>
+        </w:rPr>
+      </w:pPr>
+      <w:r>
+        <w:rPr>
+          <w:rFonts w:ascii="Segoe UI" w:eastAsia="Times New Roman" w:hAnsi="Segoe UI" w:cs="Segoe UI"/>
+          <w:color w:val="374151"/>
+          <w:kern w:val="0"/>
+          <w:sz w:val="24"/>
+          <w:szCs w:val="24"/>
+          <w:lang w:eastAsia="pt-BR"/>
+          <w14:ligatures w14:val="none"/>
+        </w:rPr>
+        <w:t>b) Responsabilidades parentais: Os pais têm a obrigação legal e moral de cuidar e sustentar seus filhos. O abandono paternal viola essas responsabilidades e contribui para a desigualdade de gênero, já que, frequentemente, são as mães que assumem a maior parte das responsabilidades parentais.</w:t>
+      </w:r>
+    </w:p>
+    <w:p>
+      <w:pPr>
+        <w:pBdr>
+          <w:top w:val="single" w:sz="2" w:space="0" w:color="D9D9E3"/>
+          <w:left w:val="single" w:sz="2" w:space="0" w:color="D9D9E3"/>
+          <w:bottom w:val="single" w:sz="2" w:space="0" w:color="D9D9E3"/>
+          <w:right w:val="single" w:sz="2" w:space="0" w:color="D9D9E3"/>
+        </w:pBdr>
+        <w:shd w:val="clear" w:color="auto" w:fill="F7F7F8"/>
+        <w:spacing w:before="300" w:after="300" w:line="240" w:lineRule="auto"/>
+        <w:rPr>
+          <w:rFonts w:ascii="Segoe UI" w:eastAsia="Times New Roman" w:hAnsi="Segoe UI" w:cs="Segoe UI"/>
+          <w:color w:val="374151"/>
+          <w:kern w:val="0"/>
+          <w:sz w:val="24"/>
+          <w:szCs w:val="24"/>
+          <w:lang w:eastAsia="pt-BR"/>
+          <w14:ligatures w14:val="none"/>
+        </w:rPr>
+      </w:pPr>
+      <w:r>
+        <w:rPr>
+          <w:rFonts w:ascii="Segoe UI" w:eastAsia="Times New Roman" w:hAnsi="Segoe UI" w:cs="Segoe UI"/>
+          <w:color w:val="374151"/>
+          <w:kern w:val="0"/>
+          <w:sz w:val="24"/>
+          <w:szCs w:val="24"/>
+          <w:lang w:eastAsia="pt-BR"/>
+          <w14:ligatures w14:val="none"/>
+        </w:rPr>
+        <w:t>c) Impacto na sociedade: O abandono paternal tem consequências negativas em longo prazo para a sociedade como um todo. Crianças que crescem sem a presença de um pai têm maior probabilidade de enfrentar dificuldades sociais, como envolvimento em comportamentos delinquentes, abuso de substâncias e baixo desempenho acadêmico.</w:t>
+      </w:r>
+    </w:p>
+    <w:p>
+      <w:pPr>
+        <w:numPr>
+          <w:ilvl w:val="0"/>
+          <w:numId w:val="2"/>
+        </w:numPr>
+        <w:pBdr>
+          <w:top w:val="single" w:sz="2" w:space="0" w:color="D9D9E3"/>
+          <w:left w:val="single" w:sz="2" w:space="5" w:color="D9D9E3"/>
+          <w:bottom w:val="single" w:sz="2" w:space="0" w:color="D9D9E3"/>
+          <w:right w:val="single" w:sz="2" w:space="0" w:color="D9D9E3"/>
+        </w:pBdr>
+        <w:shd w:val="clear" w:color="auto" w:fill="F7F7F8"/>
+        <w:spacing w:after="0" w:line="240" w:lineRule="auto"/>
+        <w:rPr>
+          <w:rFonts w:ascii="Segoe UI" w:eastAsia="Times New Roman" w:hAnsi="Segoe UI" w:cs="Segoe UI"/>
+          <w:color w:val="374151"/>
+          <w:kern w:val="0"/>
+          <w:sz w:val="24"/>
+          <w:szCs w:val="24"/>
+          <w:lang w:eastAsia="pt-BR"/>
+          <w14:ligatures w14:val="none"/>
+        </w:rPr>
+      </w:pPr>
+      <w:r>
+        <w:rPr>
+          <w:rFonts w:ascii="Segoe UI" w:eastAsia="Times New Roman" w:hAnsi="Segoe UI" w:cs="Segoe UI"/>
+          <w:color w:val="374151"/>
+          <w:kern w:val="0"/>
+          <w:sz w:val="24"/>
+          <w:szCs w:val="24"/>
+          <w:lang w:eastAsia="pt-BR"/>
+          <w14:ligatures w14:val="none"/>
+        </w:rPr>
+        <w:t>Objetivo: O objetivo do projeto contra o abandono paternal é promover a conscientização sobre a importância da participação ativa e responsável dos pais na vida de seus filhos e implementar medidas efetivas para prevenir o abandono paternal. Os principais objetivos incluem:</w:t>
+      </w:r>
+    </w:p>
+    <w:p>
+      <w:pPr>
+        <w:pBdr>
+          <w:top w:val="single" w:sz="2" w:space="0" w:color="D9D9E3"/>
+          <w:left w:val="single" w:sz="2" w:space="0" w:color="D9D9E3"/>
+          <w:bottom w:val="single" w:sz="2" w:space="0" w:color="D9D9E3"/>
+          <w:right w:val="single" w:sz="2" w:space="0" w:color="D9D9E3"/>
+        </w:pBdr>
+        <w:shd w:val="clear" w:color="auto" w:fill="F7F7F8"/>
+        <w:spacing w:before="300" w:after="300" w:line="240" w:lineRule="auto"/>
+        <w:rPr>
+          <w:rFonts w:ascii="Segoe UI" w:eastAsia="Times New Roman" w:hAnsi="Segoe UI" w:cs="Segoe UI"/>
+          <w:color w:val="374151"/>
+          <w:kern w:val="0"/>
+          <w:sz w:val="24"/>
+          <w:szCs w:val="24"/>
+          <w:lang w:eastAsia="pt-BR"/>
+          <w14:ligatures w14:val="none"/>
+        </w:rPr>
+      </w:pPr>
+      <w:r>
+        <w:rPr>
+          <w:rFonts w:ascii="Segoe UI" w:eastAsia="Times New Roman" w:hAnsi="Segoe UI" w:cs="Segoe UI"/>
+          <w:color w:val="374151"/>
+          <w:kern w:val="0"/>
+          <w:sz w:val="24"/>
+          <w:szCs w:val="24"/>
+          <w:lang w:eastAsia="pt-BR"/>
+          <w14:ligatures w14:val="none"/>
+        </w:rPr>
+        <w:t>a) Sensibilização e educação: Informar a sociedade sobre as consequências negativas do abandono paternal e promover uma mudança cultural que valorize a importância da figura paterna na vida das crianças.</w:t>
+      </w:r>
+    </w:p>
+    <w:p>
+      <w:pPr>
+        <w:pBdr>
+          <w:top w:val="single" w:sz="2" w:space="0" w:color="D9D9E3"/>
+          <w:left w:val="single" w:sz="2" w:space="0" w:color="D9D9E3"/>
+          <w:bottom w:val="single" w:sz="2" w:space="0" w:color="D9D9E3"/>
+          <w:right w:val="single" w:sz="2" w:space="0" w:color="D9D9E3"/>
+        </w:pBdr>
+        <w:shd w:val="clear" w:color="auto" w:fill="F7F7F8"/>
+        <w:spacing w:before="300" w:after="300" w:line="240" w:lineRule="auto"/>
+        <w:rPr>
+          <w:rFonts w:ascii="Segoe UI" w:eastAsia="Times New Roman" w:hAnsi="Segoe UI" w:cs="Segoe UI"/>
+          <w:color w:val="374151"/>
+          <w:kern w:val="0"/>
+          <w:sz w:val="24"/>
+          <w:szCs w:val="24"/>
+          <w:lang w:eastAsia="pt-BR"/>
+          <w14:ligatures w14:val="none"/>
+        </w:rPr>
+      </w:pPr>
+      <w:r>
+        <w:rPr>
+          <w:rFonts w:ascii="Segoe UI" w:eastAsia="Times New Roman" w:hAnsi="Segoe UI" w:cs="Segoe UI"/>
+          <w:color w:val="374151"/>
+          <w:kern w:val="0"/>
+          <w:sz w:val="24"/>
+          <w:szCs w:val="24"/>
+          <w:lang w:eastAsia="pt-BR"/>
+          <w14:ligatures w14:val="none"/>
+        </w:rPr>
+        <w:t>b) Suporte e orientação: Oferecer suporte emocional, psicológico e jurídico para os pais, incentivando-os a desempenhar um papel ativo e responsável na vida de seus filhos. Isso pode ser feito por meio de grupos de apoio, aconselhamento familiar e programas de orientação.</w:t>
+      </w:r>
+    </w:p>
+    <w:p>
+      <w:pPr>
+        <w:pBdr>
+          <w:top w:val="single" w:sz="2" w:space="0" w:color="D9D9E3"/>
+          <w:left w:val="single" w:sz="2" w:space="0" w:color="D9D9E3"/>
+          <w:bottom w:val="single" w:sz="2" w:space="0" w:color="D9D9E3"/>
+          <w:right w:val="single" w:sz="2" w:space="0" w:color="D9D9E3"/>
+        </w:pBdr>
+        <w:shd w:val="clear" w:color="auto" w:fill="F7F7F8"/>
+        <w:spacing w:before="300" w:after="300" w:line="240" w:lineRule="auto"/>
+        <w:rPr>
+          <w:rFonts w:ascii="Segoe UI" w:eastAsia="Times New Roman" w:hAnsi="Segoe UI" w:cs="Segoe UI"/>
+          <w:color w:val="374151"/>
+          <w:kern w:val="0"/>
+          <w:sz w:val="24"/>
+          <w:szCs w:val="24"/>
+          <w:lang w:eastAsia="pt-BR"/>
+          <w14:ligatures w14:val="none"/>
+        </w:rPr>
+      </w:pPr>
+      <w:r>
+        <w:rPr>
+          <w:rFonts w:ascii="Segoe UI" w:eastAsia="Times New Roman" w:hAnsi="Segoe UI" w:cs="Segoe UI"/>
+          <w:color w:val="374151"/>
+          <w:kern w:val="0"/>
+          <w:sz w:val="24"/>
+          <w:szCs w:val="24"/>
+          <w:lang w:eastAsia="pt-BR"/>
+          <w14:ligatures w14:val="none"/>
+        </w:rPr>
+        <w:lastRenderedPageBreak/>
+        <w:t>c) Reforço das políticas e legislação: Advocar por políticas e legislação que protejam os direitos das crianças e dos pais, garantindo a implementação de medidas para evitar o abandono paternal e promover a responsabilidade parental.</w:t>
+      </w:r>
+    </w:p>
+    <w:p>
+      <w:pPr>
+        <w:pBdr>
+          <w:top w:val="single" w:sz="2" w:space="0" w:color="D9D9E3"/>
+          <w:left w:val="single" w:sz="2" w:space="0" w:color="D9D9E3"/>
+          <w:bottom w:val="single" w:sz="2" w:space="0" w:color="D9D9E3"/>
+          <w:right w:val="single" w:sz="2" w:space="0" w:color="D9D9E3"/>
+        </w:pBdr>
+        <w:shd w:val="clear" w:color="auto" w:fill="F7F7F8"/>
+        <w:spacing w:before="300" w:after="300" w:line="240" w:lineRule="auto"/>
+        <w:rPr>
+          <w:rFonts w:ascii="Segoe UI" w:eastAsia="Times New Roman" w:hAnsi="Segoe UI" w:cs="Segoe UI"/>
+          <w:color w:val="374151"/>
+          <w:kern w:val="0"/>
+          <w:sz w:val="24"/>
+          <w:szCs w:val="24"/>
+          <w:lang w:eastAsia="pt-BR"/>
+          <w14:ligatures w14:val="none"/>
+        </w:rPr>
+      </w:pPr>
+      <w:r>
+        <w:rPr>
+          <w:rFonts w:ascii="Segoe UI" w:eastAsia="Times New Roman" w:hAnsi="Segoe UI" w:cs="Segoe UI"/>
+          <w:color w:val="374151"/>
+          <w:kern w:val="0"/>
+          <w:sz w:val="24"/>
+          <w:szCs w:val="24"/>
+          <w:lang w:eastAsia="pt-BR"/>
+          <w14:ligatures w14:val="none"/>
+        </w:rPr>
+        <w:t>d) Intervenção precoce: Identificar precocemente situações de risco e oferecer intervenção adequada para prevenir o abandono paternal. Isso pode incluir visitas domiciliares, mediação familiar e programas de prevenção direcionados.</w:t>
+      </w:r>
+    </w:p>
+    <w:p>
+      <w:pPr>
+        <w:numPr>
+          <w:ilvl w:val="0"/>
+          <w:numId w:val="3"/>
+        </w:numPr>
+        <w:pBdr>
+          <w:top w:val="single" w:sz="2" w:space="0" w:color="D9D9E3"/>
+          <w:left w:val="single" w:sz="2" w:space="5" w:color="D9D9E3"/>
+          <w:bottom w:val="single" w:sz="2" w:space="0" w:color="D9D9E3"/>
+          <w:right w:val="single" w:sz="2" w:space="0" w:color="D9D9E3"/>
+        </w:pBdr>
+        <w:shd w:val="clear" w:color="auto" w:fill="F7F7F8"/>
+        <w:spacing w:after="0" w:line="240" w:lineRule="auto"/>
+        <w:rPr>
+          <w:rFonts w:ascii="Segoe UI" w:eastAsia="Times New Roman" w:hAnsi="Segoe UI" w:cs="Segoe UI"/>
+          <w:color w:val="374151"/>
+          <w:kern w:val="0"/>
+          <w:sz w:val="24"/>
+          <w:szCs w:val="24"/>
+          <w:lang w:eastAsia="pt-BR"/>
+          <w14:ligatures w14:val="none"/>
+        </w:rPr>
+      </w:pPr>
+      <w:r>
+        <w:rPr>
+          <w:rFonts w:ascii="Segoe UI" w:eastAsia="Times New Roman" w:hAnsi="Segoe UI" w:cs="Segoe UI"/>
+          <w:color w:val="374151"/>
+          <w:kern w:val="0"/>
+          <w:sz w:val="24"/>
+          <w:szCs w:val="24"/>
+          <w:lang w:eastAsia="pt-BR"/>
+          <w14:ligatures w14:val="none"/>
+        </w:rPr>
+        <w:t>Metodologia: Para alcançar os objetivos propostos, o projeto utilizará uma abordagem abrangente e multifacetada, que pode incluir as seguintes atividades:</w:t>
+      </w:r>
+    </w:p>
+    <w:p>
+      <w:pPr>
+        <w:pBdr>
+          <w:top w:val="single" w:sz="2" w:space="0" w:color="D9D9E3"/>
+          <w:left w:val="single" w:sz="2" w:space="0" w:color="D9D9E3"/>
+          <w:bottom w:val="single" w:sz="2" w:space="0" w:color="D9D9E3"/>
+          <w:right w:val="single" w:sz="2" w:space="0" w:color="D9D9E3"/>
+        </w:pBdr>
+        <w:shd w:val="clear" w:color="auto" w:fill="F7F7F8"/>
+        <w:spacing w:before="300" w:after="300" w:line="240" w:lineRule="auto"/>
+        <w:rPr>
+          <w:rFonts w:ascii="Segoe UI" w:eastAsia="Times New Roman" w:hAnsi="Segoe UI" w:cs="Segoe UI"/>
+          <w:color w:val="374151"/>
+          <w:kern w:val="0"/>
+          <w:sz w:val="24"/>
+          <w:szCs w:val="24"/>
+          <w:lang w:eastAsia="pt-BR"/>
+          <w14:ligatures w14:val="none"/>
+        </w:rPr>
+      </w:pPr>
+      <w:r>
+        <w:rPr>
+          <w:rFonts w:ascii="Segoe UI" w:eastAsia="Times New Roman" w:hAnsi="Segoe UI" w:cs="Segoe UI"/>
+          <w:color w:val="374151"/>
+          <w:kern w:val="0"/>
+          <w:sz w:val="24"/>
+          <w:szCs w:val="24"/>
+          <w:lang w:eastAsia="pt-BR"/>
+          <w14:ligatures w14:val="none"/>
+        </w:rPr>
+        <w:t>a) Campanhas de conscientização: Realizar campanhas de mídia e eventos educacionais para conscientizar o público sobre os impactos negativos do abandono paternal e a importância da participação paterna.</w:t>
+      </w:r>
+    </w:p>
+    <w:p>
+      <w:pPr>
+        <w:pBdr>
+          <w:top w:val="single" w:sz="2" w:space="0" w:color="D9D9E3"/>
+          <w:left w:val="single" w:sz="2" w:space="0" w:color="D9D9E3"/>
+          <w:bottom w:val="single" w:sz="2" w:space="0" w:color="D9D9E3"/>
+          <w:right w:val="single" w:sz="2" w:space="0" w:color="D9D9E3"/>
+        </w:pBdr>
+        <w:shd w:val="clear" w:color="auto" w:fill="F7F7F8"/>
+        <w:spacing w:before="300" w:after="300" w:line="240" w:lineRule="auto"/>
+        <w:rPr>
+          <w:rFonts w:ascii="Segoe UI" w:eastAsia="Times New Roman" w:hAnsi="Segoe UI" w:cs="Segoe UI"/>
+          <w:color w:val="374151"/>
+          <w:kern w:val="0"/>
+          <w:sz w:val="24"/>
+          <w:szCs w:val="24"/>
+          <w:lang w:eastAsia="pt-BR"/>
+          <w14:ligatures w14:val="none"/>
+        </w:rPr>
+      </w:pPr>
+      <w:r>
+        <w:rPr>
+          <w:rFonts w:ascii="Segoe UI" w:eastAsia="Times New Roman" w:hAnsi="Segoe UI" w:cs="Segoe UI"/>
+          <w:color w:val="374151"/>
+          <w:kern w:val="0"/>
+          <w:sz w:val="24"/>
+          <w:szCs w:val="24"/>
+          <w:lang w:eastAsia="pt-BR"/>
+          <w14:ligatures w14:val="none"/>
+        </w:rPr>
+        <w:t>b) Parcerias com instituições: Estabelecer parcerias com organizações governamentais, não governamentais e comunitárias para fornecer suporte e recursos para pais e famílias em situação de abandono paternal.</w:t>
+      </w:r>
+    </w:p>
+    <w:p>
+      <w:pPr>
+        <w:pBdr>
+          <w:top w:val="single" w:sz="2" w:space="0" w:color="D9D9E3"/>
+          <w:left w:val="single" w:sz="2" w:space="0" w:color="D9D9E3"/>
+          <w:bottom w:val="single" w:sz="2" w:space="0" w:color="D9D9E3"/>
+          <w:right w:val="single" w:sz="2" w:space="0" w:color="D9D9E3"/>
+        </w:pBdr>
+        <w:shd w:val="clear" w:color="auto" w:fill="F7F7F8"/>
+        <w:spacing w:before="300" w:after="300" w:line="240" w:lineRule="auto"/>
+        <w:rPr>
+          <w:rFonts w:ascii="Segoe UI" w:eastAsia="Times New Roman" w:hAnsi="Segoe UI" w:cs="Segoe UI"/>
+          <w:color w:val="374151"/>
+          <w:kern w:val="0"/>
+          <w:sz w:val="24"/>
+          <w:szCs w:val="24"/>
+          <w:lang w:eastAsia="pt-BR"/>
+          <w14:ligatures w14:val="none"/>
+        </w:rPr>
+      </w:pPr>
+      <w:r>
+        <w:rPr>
+          <w:rFonts w:ascii="Segoe UI" w:eastAsia="Times New Roman" w:hAnsi="Segoe UI" w:cs="Segoe UI"/>
+          <w:color w:val="374151"/>
+          <w:kern w:val="0"/>
+          <w:sz w:val="24"/>
+          <w:szCs w:val="24"/>
+          <w:lang w:eastAsia="pt-BR"/>
+          <w14:ligatures w14:val="none"/>
+        </w:rPr>
+        <w:t>c) Capacitação profissional: Oferecer treinamento e capacitação para profissionais que trabalham com famílias, como assistentes sociais, psicólogos e advogados, para identificar sinais de abandono paternal e fornecer suporte adequado.</w:t>
+      </w:r>
+    </w:p>
+    <w:p>
+      <w:pPr>
+        <w:pBdr>
+          <w:top w:val="single" w:sz="2" w:space="0" w:color="D9D9E3"/>
+          <w:left w:val="single" w:sz="2" w:space="0" w:color="D9D9E3"/>
+          <w:bottom w:val="single" w:sz="2" w:space="0" w:color="D9D9E3"/>
+          <w:right w:val="single" w:sz="2" w:space="0" w:color="D9D9E3"/>
+        </w:pBdr>
+        <w:shd w:val="clear" w:color="auto" w:fill="F7F7F8"/>
+        <w:spacing w:before="300" w:after="300" w:line="240" w:lineRule="auto"/>
+        <w:rPr>
+          <w:rFonts w:ascii="Segoe UI" w:eastAsia="Times New Roman" w:hAnsi="Segoe UI" w:cs="Segoe UI"/>
+          <w:color w:val="374151"/>
+          <w:kern w:val="0"/>
+          <w:sz w:val="24"/>
+          <w:szCs w:val="24"/>
+          <w:lang w:eastAsia="pt-BR"/>
+          <w14:ligatures w14:val="none"/>
+        </w:rPr>
+      </w:pPr>
+      <w:r>
+        <w:rPr>
+          <w:rFonts w:ascii="Segoe UI" w:eastAsia="Times New Roman" w:hAnsi="Segoe UI" w:cs="Segoe UI"/>
+          <w:color w:val="374151"/>
+          <w:kern w:val="0"/>
+          <w:sz w:val="24"/>
+          <w:szCs w:val="24"/>
+          <w:lang w:eastAsia="pt-BR"/>
+          <w14:ligatures w14:val="none"/>
+        </w:rPr>
+        <w:t xml:space="preserve">d) Aconselhamento e mediação familiar: Disponibilizar serviços de aconselhamento e mediação familiar para ajudar os pais a superar conflitos e encontrar soluções que promovam a </w:t>
+      </w:r>
+      <w:proofErr w:type="spellStart"/>
+      <w:r>
+        <w:rPr>
+          <w:rFonts w:ascii="Segoe UI" w:eastAsia="Times New Roman" w:hAnsi="Segoe UI" w:cs="Segoe UI"/>
+          <w:color w:val="374151"/>
+          <w:kern w:val="0"/>
+          <w:sz w:val="24"/>
+          <w:szCs w:val="24"/>
+          <w:lang w:eastAsia="pt-BR"/>
+          <w14:ligatures w14:val="none"/>
+        </w:rPr>
+        <w:t>coparentalidade</w:t>
+      </w:r>
+      <w:proofErr w:type="spellEnd"/>
+      <w:r>
+        <w:rPr>
+          <w:rFonts w:ascii="Segoe UI" w:eastAsia="Times New Roman" w:hAnsi="Segoe UI" w:cs="Segoe UI"/>
+          <w:color w:val="374151"/>
+          <w:kern w:val="0"/>
+          <w:sz w:val="24"/>
+          <w:szCs w:val="24"/>
+          <w:lang w:eastAsia="pt-BR"/>
+          <w14:ligatures w14:val="none"/>
+        </w:rPr>
+        <w:t xml:space="preserve"> saudável e o cumprimento de suas responsabilidades parentais.</w:t>
+      </w:r>
+    </w:p>
+    <w:p>
+      <w:pPr>
+        <w:pBdr>
+          <w:top w:val="single" w:sz="2" w:space="0" w:color="D9D9E3"/>
+          <w:left w:val="single" w:sz="2" w:space="0" w:color="D9D9E3"/>
+          <w:bottom w:val="single" w:sz="2" w:space="0" w:color="D9D9E3"/>
+          <w:right w:val="single" w:sz="2" w:space="0" w:color="D9D9E3"/>
+        </w:pBdr>
+        <w:shd w:val="clear" w:color="auto" w:fill="F7F7F8"/>
+        <w:spacing w:before="300" w:after="300" w:line="240" w:lineRule="auto"/>
+        <w:rPr>
+          <w:rFonts w:ascii="Segoe UI" w:eastAsia="Times New Roman" w:hAnsi="Segoe UI" w:cs="Segoe UI"/>
+          <w:color w:val="374151"/>
+          <w:kern w:val="0"/>
+          <w:sz w:val="24"/>
+          <w:szCs w:val="24"/>
+          <w:lang w:eastAsia="pt-BR"/>
+          <w14:ligatures w14:val="none"/>
+        </w:rPr>
+      </w:pPr>
+      <w:r>
+        <w:rPr>
+          <w:rFonts w:ascii="Segoe UI" w:eastAsia="Times New Roman" w:hAnsi="Segoe UI" w:cs="Segoe UI"/>
+          <w:color w:val="374151"/>
+          <w:kern w:val="0"/>
+          <w:sz w:val="24"/>
+          <w:szCs w:val="24"/>
+          <w:lang w:eastAsia="pt-BR"/>
+          <w14:ligatures w14:val="none"/>
+        </w:rPr>
+        <w:t>e) Monitoramento e avaliação: Estabelecer mecanismos de monitoramento e avaliação para acompanhar o progresso do projeto, identificar áreas que precisam de ajustes e garantir a eficácia das intervenções realizadas.</w:t>
+      </w:r>
+    </w:p>
+    <w:p>
+      <w:pPr>
+        <w:pBdr>
+          <w:top w:val="single" w:sz="2" w:space="0" w:color="D9D9E3"/>
+          <w:left w:val="single" w:sz="2" w:space="0" w:color="D9D9E3"/>
+          <w:bottom w:val="single" w:sz="2" w:space="0" w:color="D9D9E3"/>
+          <w:right w:val="single" w:sz="2" w:space="0" w:color="D9D9E3"/>
+        </w:pBdr>
+        <w:shd w:val="clear" w:color="auto" w:fill="F7F7F8"/>
+        <w:spacing w:before="300" w:after="0" w:line="240" w:lineRule="auto"/>
+        <w:rPr>
+          <w:rFonts w:ascii="Segoe UI" w:eastAsia="Times New Roman" w:hAnsi="Segoe UI" w:cs="Segoe UI"/>
+          <w:color w:val="374151"/>
+          <w:kern w:val="0"/>
+          <w:sz w:val="24"/>
+          <w:szCs w:val="24"/>
+          <w:lang w:eastAsia="pt-BR"/>
+          <w14:ligatures w14:val="none"/>
+        </w:rPr>
+      </w:pPr>
+      <w:r>
+        <w:rPr>
+          <w:rFonts w:ascii="Segoe UI" w:eastAsia="Times New Roman" w:hAnsi="Segoe UI" w:cs="Segoe UI"/>
+          <w:color w:val="374151"/>
+          <w:kern w:val="0"/>
+          <w:sz w:val="24"/>
+          <w:szCs w:val="24"/>
+          <w:lang w:eastAsia="pt-BR"/>
+          <w14:ligatures w14:val="none"/>
+        </w:rPr>
+        <w:t>Com essa documentação, pretende-se fornecer uma estrutura sólida e abrangente para o desenvolvimento e implementação de um projeto contra o abandono paternal. Através da conscientização, suporte, políticas e intervenções adequadas, espera-se promover relações parentais responsáveis e garantir o bem-estar das crianças, fortalecendo assim as famílias e a sociedade como um todo.</w:t>
       </w:r>
     </w:p>
     <w:p/>
@@ -159,6 +772,359 @@
     </w:sectPr>
   </w:body>
 </w:document>
+</file>
+
+<file path=word/numbering.xml><?xml version="1.0" encoding="utf-8"?>
+<w:numbering xmlns:wpc="http://schemas.microsoft.com/office/word/2010/wordprocessingCanvas" xmlns:cx="http://schemas.microsoft.com/office/drawing/2014/chartex" xmlns:cx1="http://schemas.microsoft.com/office/drawing/2015/9/8/chartex" xmlns:cx2="http://schemas.microsoft.com/office/drawing/2015/10/21/chartex" xmlns:cx3="http://schemas.microsoft.com/office/drawing/2016/5/9/chartex" xmlns:cx4="http://schemas.microsoft.com/office/drawing/2016/5/10/chartex" xmlns:cx5="http://schemas.microsoft.com/office/drawing/2016/5/11/chartex" xmlns:cx6="http://schemas.microsoft.com/office/drawing/2016/5/12/chartex" xmlns:cx7="http://schemas.microsoft.com/office/drawing/2016/5/13/chartex" xmlns:cx8="http://schemas.microsoft.com/office/drawing/2016/5/14/chartex" xmlns:mc="http://schemas.openxmlformats.org/markup-compatibility/2006" xmlns:aink="http://schemas.microsoft.com/office/drawing/2016/ink" xmlns:am3d="http://schemas.microsoft.com/office/drawing/2017/model3d" xmlns:o="urn:schemas-microsoft-com:office:office" xmlns:oel="http://schemas.microsoft.com/office/2019/extlst" xmlns:r="http://schemas.openxmlformats.org/officeDocument/2006/relationships" xmlns:m="http://schemas.openxmlformats.org/officeDocument/2006/math" xmlns:v="urn:schemas-microsoft-com:vml" xmlns:wp14="http://schemas.microsoft.com/office/word/2010/wordprocessingDrawing" xmlns:wp="http://schemas.openxmlformats.org/drawingml/2006/wordprocessingDrawing" xmlns:w10="urn:schemas-microsoft-com:office:word" xmlns:w="http://schemas.openxmlformats.org/wordprocessingml/2006/main" xmlns:w14="http://schemas.microsoft.com/office/word/2010/wordml" xmlns:w15="http://schemas.microsoft.com/office/word/2012/wordml" xmlns:w16cex="http://schemas.microsoft.com/office/word/2018/wordml/cex" xmlns:w16cid="http://schemas.microsoft.com/office/word/2016/wordml/cid" xmlns:w16="http://schemas.microsoft.com/office/word/2018/wordml" xmlns:w16du="http://schemas.microsoft.com/office/word/2023/wordml/word16du" xmlns:w16sdtdh="http://schemas.microsoft.com/office/word/2020/wordml/sdtdatahash" xmlns:w16se="http://schemas.microsoft.com/office/word/2015/wordml/symex" xmlns:wpg="http://schemas.microsoft.com/office/word/2010/wordprocessingGroup" xmlns:wpi="http://schemas.microsoft.com/office/word/2010/wordprocessingInk" xmlns:wne="http://schemas.microsoft.com/office/word/2006/wordml" xmlns:wps="http://schemas.microsoft.com/office/word/2010/wordprocessingShape" mc:Ignorable="w14 w15 w16se w16cid w16 w16cex w16sdtdh wp14">
+  <w:abstractNum w:abstractNumId="0" w15:restartNumberingAfterBreak="0">
+    <w:nsid w:val="06F233C5"/>
+    <w:multiLevelType w:val="multilevel"/>
+    <w:tmpl w:val="8F40F114"/>
+    <w:lvl w:ilvl="0">
+      <w:start w:val="4"/>
+      <w:numFmt w:val="decimal"/>
+      <w:lvlText w:val="%1."/>
+      <w:lvlJc w:val="left"/>
+      <w:pPr>
+        <w:tabs>
+          <w:tab w:val="num" w:pos="720"/>
+        </w:tabs>
+        <w:ind w:left="720" w:hanging="360"/>
+      </w:pPr>
+    </w:lvl>
+    <w:lvl w:ilvl="1" w:tentative="1">
+      <w:start w:val="1"/>
+      <w:numFmt w:val="decimal"/>
+      <w:lvlText w:val="%2."/>
+      <w:lvlJc w:val="left"/>
+      <w:pPr>
+        <w:tabs>
+          <w:tab w:val="num" w:pos="1440"/>
+        </w:tabs>
+        <w:ind w:left="1440" w:hanging="360"/>
+      </w:pPr>
+    </w:lvl>
+    <w:lvl w:ilvl="2" w:tentative="1">
+      <w:start w:val="1"/>
+      <w:numFmt w:val="decimal"/>
+      <w:lvlText w:val="%3."/>
+      <w:lvlJc w:val="left"/>
+      <w:pPr>
+        <w:tabs>
+          <w:tab w:val="num" w:pos="2160"/>
+        </w:tabs>
+        <w:ind w:left="2160" w:hanging="360"/>
+      </w:pPr>
+    </w:lvl>
+    <w:lvl w:ilvl="3" w:tentative="1">
+      <w:start w:val="1"/>
+      <w:numFmt w:val="decimal"/>
+      <w:lvlText w:val="%4."/>
+      <w:lvlJc w:val="left"/>
+      <w:pPr>
+        <w:tabs>
+          <w:tab w:val="num" w:pos="2880"/>
+        </w:tabs>
+        <w:ind w:left="2880" w:hanging="360"/>
+      </w:pPr>
+    </w:lvl>
+    <w:lvl w:ilvl="4" w:tentative="1">
+      <w:start w:val="1"/>
+      <w:numFmt w:val="decimal"/>
+      <w:lvlText w:val="%5."/>
+      <w:lvlJc w:val="left"/>
+      <w:pPr>
+        <w:tabs>
+          <w:tab w:val="num" w:pos="3600"/>
+        </w:tabs>
+        <w:ind w:left="3600" w:hanging="360"/>
+      </w:pPr>
+    </w:lvl>
+    <w:lvl w:ilvl="5" w:tentative="1">
+      <w:start w:val="1"/>
+      <w:numFmt w:val="decimal"/>
+      <w:lvlText w:val="%6."/>
+      <w:lvlJc w:val="left"/>
+      <w:pPr>
+        <w:tabs>
+          <w:tab w:val="num" w:pos="4320"/>
+        </w:tabs>
+        <w:ind w:left="4320" w:hanging="360"/>
+      </w:pPr>
+    </w:lvl>
+    <w:lvl w:ilvl="6" w:tentative="1">
+      <w:start w:val="1"/>
+      <w:numFmt w:val="decimal"/>
+      <w:lvlText w:val="%7."/>
+      <w:lvlJc w:val="left"/>
+      <w:pPr>
+        <w:tabs>
+          <w:tab w:val="num" w:pos="5040"/>
+        </w:tabs>
+        <w:ind w:left="5040" w:hanging="360"/>
+      </w:pPr>
+    </w:lvl>
+    <w:lvl w:ilvl="7" w:tentative="1">
+      <w:start w:val="1"/>
+      <w:numFmt w:val="decimal"/>
+      <w:lvlText w:val="%8."/>
+      <w:lvlJc w:val="left"/>
+      <w:pPr>
+        <w:tabs>
+          <w:tab w:val="num" w:pos="5760"/>
+        </w:tabs>
+        <w:ind w:left="5760" w:hanging="360"/>
+      </w:pPr>
+    </w:lvl>
+    <w:lvl w:ilvl="8" w:tentative="1">
+      <w:start w:val="1"/>
+      <w:numFmt w:val="decimal"/>
+      <w:lvlText w:val="%9."/>
+      <w:lvlJc w:val="left"/>
+      <w:pPr>
+        <w:tabs>
+          <w:tab w:val="num" w:pos="6480"/>
+        </w:tabs>
+        <w:ind w:left="6480" w:hanging="360"/>
+      </w:pPr>
+    </w:lvl>
+  </w:abstractNum>
+  <w:abstractNum w:abstractNumId="1" w15:restartNumberingAfterBreak="0">
+    <w:nsid w:val="710C27A1"/>
+    <w:multiLevelType w:val="multilevel"/>
+    <w:tmpl w:val="026E9542"/>
+    <w:lvl w:ilvl="0">
+      <w:start w:val="3"/>
+      <w:numFmt w:val="decimal"/>
+      <w:lvlText w:val="%1."/>
+      <w:lvlJc w:val="left"/>
+      <w:pPr>
+        <w:tabs>
+          <w:tab w:val="num" w:pos="720"/>
+        </w:tabs>
+        <w:ind w:left="720" w:hanging="360"/>
+      </w:pPr>
+    </w:lvl>
+    <w:lvl w:ilvl="1" w:tentative="1">
+      <w:start w:val="1"/>
+      <w:numFmt w:val="decimal"/>
+      <w:lvlText w:val="%2."/>
+      <w:lvlJc w:val="left"/>
+      <w:pPr>
+        <w:tabs>
+          <w:tab w:val="num" w:pos="1440"/>
+        </w:tabs>
+        <w:ind w:left="1440" w:hanging="360"/>
+      </w:pPr>
+    </w:lvl>
+    <w:lvl w:ilvl="2" w:tentative="1">
+      <w:start w:val="1"/>
+      <w:numFmt w:val="decimal"/>
+      <w:lvlText w:val="%3."/>
+      <w:lvlJc w:val="left"/>
+      <w:pPr>
+        <w:tabs>
+          <w:tab w:val="num" w:pos="2160"/>
+        </w:tabs>
+        <w:ind w:left="2160" w:hanging="360"/>
+      </w:pPr>
+    </w:lvl>
+    <w:lvl w:ilvl="3" w:tentative="1">
+      <w:start w:val="1"/>
+      <w:numFmt w:val="decimal"/>
+      <w:lvlText w:val="%4."/>
+      <w:lvlJc w:val="left"/>
+      <w:pPr>
+        <w:tabs>
+          <w:tab w:val="num" w:pos="2880"/>
+        </w:tabs>
+        <w:ind w:left="2880" w:hanging="360"/>
+      </w:pPr>
+    </w:lvl>
+    <w:lvl w:ilvl="4" w:tentative="1">
+      <w:start w:val="1"/>
+      <w:numFmt w:val="decimal"/>
+      <w:lvlText w:val="%5."/>
+      <w:lvlJc w:val="left"/>
+      <w:pPr>
+        <w:tabs>
+          <w:tab w:val="num" w:pos="3600"/>
+        </w:tabs>
+        <w:ind w:left="3600" w:hanging="360"/>
+      </w:pPr>
+    </w:lvl>
+    <w:lvl w:ilvl="5" w:tentative="1">
+      <w:start w:val="1"/>
+      <w:numFmt w:val="decimal"/>
+      <w:lvlText w:val="%6."/>
+      <w:lvlJc w:val="left"/>
+      <w:pPr>
+        <w:tabs>
+          <w:tab w:val="num" w:pos="4320"/>
+        </w:tabs>
+        <w:ind w:left="4320" w:hanging="360"/>
+      </w:pPr>
+    </w:lvl>
+    <w:lvl w:ilvl="6" w:tentative="1">
+      <w:start w:val="1"/>
+      <w:numFmt w:val="decimal"/>
+      <w:lvlText w:val="%7."/>
+      <w:lvlJc w:val="left"/>
+      <w:pPr>
+        <w:tabs>
+          <w:tab w:val="num" w:pos="5040"/>
+        </w:tabs>
+        <w:ind w:left="5040" w:hanging="360"/>
+      </w:pPr>
+    </w:lvl>
+    <w:lvl w:ilvl="7" w:tentative="1">
+      <w:start w:val="1"/>
+      <w:numFmt w:val="decimal"/>
+      <w:lvlText w:val="%8."/>
+      <w:lvlJc w:val="left"/>
+      <w:pPr>
+        <w:tabs>
+          <w:tab w:val="num" w:pos="5760"/>
+        </w:tabs>
+        <w:ind w:left="5760" w:hanging="360"/>
+      </w:pPr>
+    </w:lvl>
+    <w:lvl w:ilvl="8" w:tentative="1">
+      <w:start w:val="1"/>
+      <w:numFmt w:val="decimal"/>
+      <w:lvlText w:val="%9."/>
+      <w:lvlJc w:val="left"/>
+      <w:pPr>
+        <w:tabs>
+          <w:tab w:val="num" w:pos="6480"/>
+        </w:tabs>
+        <w:ind w:left="6480" w:hanging="360"/>
+      </w:pPr>
+    </w:lvl>
+  </w:abstractNum>
+  <w:abstractNum w:abstractNumId="2" w15:restartNumberingAfterBreak="0">
+    <w:nsid w:val="71396A68"/>
+    <w:multiLevelType w:val="multilevel"/>
+    <w:tmpl w:val="ADF895D0"/>
+    <w:lvl w:ilvl="0">
+      <w:start w:val="1"/>
+      <w:numFmt w:val="decimal"/>
+      <w:lvlText w:val="%1."/>
+      <w:lvlJc w:val="left"/>
+      <w:pPr>
+        <w:tabs>
+          <w:tab w:val="num" w:pos="720"/>
+        </w:tabs>
+        <w:ind w:left="720" w:hanging="360"/>
+      </w:pPr>
+    </w:lvl>
+    <w:lvl w:ilvl="1" w:tentative="1">
+      <w:start w:val="1"/>
+      <w:numFmt w:val="decimal"/>
+      <w:lvlText w:val="%2."/>
+      <w:lvlJc w:val="left"/>
+      <w:pPr>
+        <w:tabs>
+          <w:tab w:val="num" w:pos="1440"/>
+        </w:tabs>
+        <w:ind w:left="1440" w:hanging="360"/>
+      </w:pPr>
+    </w:lvl>
+    <w:lvl w:ilvl="2" w:tentative="1">
+      <w:start w:val="1"/>
+      <w:numFmt w:val="decimal"/>
+      <w:lvlText w:val="%3."/>
+      <w:lvlJc w:val="left"/>
+      <w:pPr>
+        <w:tabs>
+          <w:tab w:val="num" w:pos="2160"/>
+        </w:tabs>
+        <w:ind w:left="2160" w:hanging="360"/>
+      </w:pPr>
+    </w:lvl>
+    <w:lvl w:ilvl="3" w:tentative="1">
+      <w:start w:val="1"/>
+      <w:numFmt w:val="decimal"/>
+      <w:lvlText w:val="%4."/>
+      <w:lvlJc w:val="left"/>
+      <w:pPr>
+        <w:tabs>
+          <w:tab w:val="num" w:pos="2880"/>
+        </w:tabs>
+        <w:ind w:left="2880" w:hanging="360"/>
+      </w:pPr>
+    </w:lvl>
+    <w:lvl w:ilvl="4" w:tentative="1">
+      <w:start w:val="1"/>
+      <w:numFmt w:val="decimal"/>
+      <w:lvlText w:val="%5."/>
+      <w:lvlJc w:val="left"/>
+      <w:pPr>
+        <w:tabs>
+          <w:tab w:val="num" w:pos="3600"/>
+        </w:tabs>
+        <w:ind w:left="3600" w:hanging="360"/>
+      </w:pPr>
+    </w:lvl>
+    <w:lvl w:ilvl="5" w:tentative="1">
+      <w:start w:val="1"/>
+      <w:numFmt w:val="decimal"/>
+      <w:lvlText w:val="%6."/>
+      <w:lvlJc w:val="left"/>
+      <w:pPr>
+        <w:tabs>
+          <w:tab w:val="num" w:pos="4320"/>
+        </w:tabs>
+        <w:ind w:left="4320" w:hanging="360"/>
+      </w:pPr>
+    </w:lvl>
+    <w:lvl w:ilvl="6" w:tentative="1">
+      <w:start w:val="1"/>
+      <w:numFmt w:val="decimal"/>
+      <w:lvlText w:val="%7."/>
+      <w:lvlJc w:val="left"/>
+      <w:pPr>
+        <w:tabs>
+          <w:tab w:val="num" w:pos="5040"/>
+        </w:tabs>
+        <w:ind w:left="5040" w:hanging="360"/>
+      </w:pPr>
+    </w:lvl>
+    <w:lvl w:ilvl="7" w:tentative="1">
+      <w:start w:val="1"/>
+      <w:numFmt w:val="decimal"/>
+      <w:lvlText w:val="%8."/>
+      <w:lvlJc w:val="left"/>
+      <w:pPr>
+        <w:tabs>
+          <w:tab w:val="num" w:pos="5760"/>
+        </w:tabs>
+        <w:ind w:left="5760" w:hanging="360"/>
+      </w:pPr>
+    </w:lvl>
+    <w:lvl w:ilvl="8" w:tentative="1">
+      <w:start w:val="1"/>
+      <w:numFmt w:val="decimal"/>
+      <w:lvlText w:val="%9."/>
+      <w:lvlJc w:val="left"/>
+      <w:pPr>
+        <w:tabs>
+          <w:tab w:val="num" w:pos="6480"/>
+        </w:tabs>
+        <w:ind w:left="6480" w:hanging="360"/>
+      </w:pPr>
+    </w:lvl>
+  </w:abstractNum>
+  <w:num w:numId="1" w16cid:durableId="1976062507">
+    <w:abstractNumId w:val="2"/>
+  </w:num>
+  <w:num w:numId="2" w16cid:durableId="2119400726">
+    <w:abstractNumId w:val="1"/>
+  </w:num>
+  <w:num w:numId="3" w16cid:durableId="2025013913">
+    <w:abstractNumId w:val="0"/>
+  </w:num>
+</w:numbering>
 </file>
 
 <file path=word/styles.xml><?xml version="1.0" encoding="utf-8"?>

</xml_diff>